<commit_message>
adds use case and class diagrams
</commit_message>
<xml_diff>
--- a/Krisztian_Der_E17_PDA_Evidence.docx
+++ b/Krisztian_Der_E17_PDA_Evidence.docx
@@ -10,21 +10,12 @@
           <w:lang w:val="en-US"/>
         </w:rPr>
       </w:pPr>
-      <w:proofErr w:type="spellStart"/>
       <w:r>
         <w:rPr>
           <w:b/>
           <w:lang w:val="en-US"/>
         </w:rPr>
-        <w:t>Krisztian</w:t>
-      </w:r>
-      <w:proofErr w:type="spellEnd"/>
-      <w:r>
-        <w:rPr>
-          <w:b/>
-          <w:lang w:val="en-US"/>
-        </w:rPr>
-        <w:t xml:space="preserve"> Der Cohort E17 PDA</w:t>
+        <w:t>Krisztian Der Cohort E17 PDA</w:t>
       </w:r>
     </w:p>
     <w:p>
@@ -56,23 +47,7 @@
           <w:b/>
           <w:lang w:val="en-US"/>
         </w:rPr>
-        <w:t xml:space="preserve">Address: 2 Carrick </w:t>
-      </w:r>
-      <w:proofErr w:type="spellStart"/>
-      <w:r>
-        <w:rPr>
-          <w:b/>
-          <w:lang w:val="en-US"/>
-        </w:rPr>
-        <w:t>Knowe</w:t>
-      </w:r>
-      <w:proofErr w:type="spellEnd"/>
-      <w:r>
-        <w:rPr>
-          <w:b/>
-          <w:lang w:val="en-US"/>
-        </w:rPr>
-        <w:t xml:space="preserve"> Hill, Edinburgh, EH12 7BS</w:t>
+        <w:t>Address: 2 Carrick Knowe Hill, Edinburgh, EH12 7BS</w:t>
       </w:r>
     </w:p>
     <w:p>
@@ -113,6 +88,8 @@
         </w:rPr>
         <w:t>I.T 5</w:t>
       </w:r>
+      <w:bookmarkStart w:id="0" w:name="_GoBack"/>
+      <w:bookmarkEnd w:id="0"/>
     </w:p>
     <w:p>
       <w:pPr>
@@ -460,8 +437,6 @@
           </wp:inline>
         </w:drawing>
       </w:r>
-      <w:bookmarkStart w:id="0" w:name="_GoBack"/>
-      <w:bookmarkEnd w:id="0"/>
     </w:p>
     <w:p>
       <w:pPr>
@@ -490,9 +465,6 @@
     </w:p>
     <w:p>
       <w:pPr>
-        <w:tabs>
-          <w:tab w:val="left" w:pos="8980"/>
-        </w:tabs>
         <w:rPr>
           <w:lang w:val="en-US"/>
         </w:rPr>
@@ -555,6 +527,200 @@
                     <a:ln>
                       <a:noFill/>
                     </a:ln>
+                  </pic:spPr>
+                </pic:pic>
+              </a:graphicData>
+            </a:graphic>
+          </wp:inline>
+        </w:drawing>
+      </w:r>
+    </w:p>
+    <w:p>
+      <w:pPr>
+        <w:tabs>
+          <w:tab w:val="left" w:pos="8980"/>
+        </w:tabs>
+        <w:jc w:val="center"/>
+        <w:rPr>
+          <w:lang w:val="en-US"/>
+        </w:rPr>
+      </w:pPr>
+    </w:p>
+    <w:p>
+      <w:pPr>
+        <w:tabs>
+          <w:tab w:val="left" w:pos="8980"/>
+        </w:tabs>
+        <w:rPr>
+          <w:lang w:val="en-US"/>
+        </w:rPr>
+      </w:pPr>
+    </w:p>
+    <w:p>
+      <w:pPr>
+        <w:tabs>
+          <w:tab w:val="left" w:pos="8980"/>
+        </w:tabs>
+        <w:rPr>
+          <w:b/>
+          <w:lang w:val="en-US"/>
+        </w:rPr>
+      </w:pPr>
+      <w:r>
+        <w:rPr>
+          <w:b/>
+          <w:lang w:val="en-US"/>
+        </w:rPr>
+        <w:t>A.D 1</w:t>
+      </w:r>
+    </w:p>
+    <w:p>
+      <w:pPr>
+        <w:tabs>
+          <w:tab w:val="left" w:pos="8980"/>
+        </w:tabs>
+        <w:rPr>
+          <w:lang w:val="en-US"/>
+        </w:rPr>
+      </w:pPr>
+    </w:p>
+    <w:p>
+      <w:pPr>
+        <w:tabs>
+          <w:tab w:val="left" w:pos="8980"/>
+        </w:tabs>
+        <w:jc w:val="center"/>
+        <w:rPr>
+          <w:lang w:val="en-US"/>
+        </w:rPr>
+      </w:pPr>
+      <w:r>
+        <w:rPr>
+          <w:noProof/>
+          <w:lang w:eastAsia="en-GB"/>
+        </w:rPr>
+        <w:drawing>
+          <wp:inline distT="0" distB="0" distL="0" distR="0" wp14:anchorId="3C739FDD" wp14:editId="5EE7A256">
+            <wp:extent cx="4640580" cy="5536692"/>
+            <wp:effectExtent l="0" t="0" r="7620" b="635"/>
+            <wp:docPr id="7" name="Picture 7"/>
+            <wp:cNvGraphicFramePr>
+              <a:graphicFrameLocks xmlns:a="http://schemas.openxmlformats.org/drawingml/2006/main" noChangeAspect="1"/>
+            </wp:cNvGraphicFramePr>
+            <a:graphic xmlns:a="http://schemas.openxmlformats.org/drawingml/2006/main">
+              <a:graphicData uri="http://schemas.openxmlformats.org/drawingml/2006/picture">
+                <pic:pic xmlns:pic="http://schemas.openxmlformats.org/drawingml/2006/picture">
+                  <pic:nvPicPr>
+                    <pic:cNvPr id="7" name="AD1_UseCaseDiagram.jpg"/>
+                    <pic:cNvPicPr/>
+                  </pic:nvPicPr>
+                  <pic:blipFill>
+                    <a:blip r:embed="rId9">
+                      <a:extLst>
+                        <a:ext uri="{28A0092B-C50C-407E-A947-70E740481C1C}">
+                          <a14:useLocalDpi xmlns:a14="http://schemas.microsoft.com/office/drawing/2010/main" val="0"/>
+                        </a:ext>
+                      </a:extLst>
+                    </a:blip>
+                    <a:stretch>
+                      <a:fillRect/>
+                    </a:stretch>
+                  </pic:blipFill>
+                  <pic:spPr>
+                    <a:xfrm>
+                      <a:off x="0" y="0"/>
+                      <a:ext cx="4640580" cy="5536692"/>
+                    </a:xfrm>
+                    <a:prstGeom prst="rect">
+                      <a:avLst/>
+                    </a:prstGeom>
+                  </pic:spPr>
+                </pic:pic>
+              </a:graphicData>
+            </a:graphic>
+          </wp:inline>
+        </w:drawing>
+      </w:r>
+    </w:p>
+    <w:p>
+      <w:pPr>
+        <w:tabs>
+          <w:tab w:val="left" w:pos="8980"/>
+        </w:tabs>
+        <w:rPr>
+          <w:b/>
+          <w:lang w:val="en-US"/>
+        </w:rPr>
+      </w:pPr>
+      <w:r>
+        <w:rPr>
+          <w:b/>
+          <w:lang w:val="en-US"/>
+        </w:rPr>
+        <w:t>A.D 2</w:t>
+      </w:r>
+    </w:p>
+    <w:p>
+      <w:pPr>
+        <w:tabs>
+          <w:tab w:val="left" w:pos="8980"/>
+        </w:tabs>
+        <w:jc w:val="center"/>
+        <w:rPr>
+          <w:lang w:val="en-US"/>
+        </w:rPr>
+      </w:pPr>
+    </w:p>
+    <w:p>
+      <w:pPr>
+        <w:tabs>
+          <w:tab w:val="left" w:pos="8980"/>
+        </w:tabs>
+        <w:jc w:val="center"/>
+        <w:rPr>
+          <w:lang w:val="en-US"/>
+        </w:rPr>
+      </w:pPr>
+      <w:r>
+        <w:rPr>
+          <w:noProof/>
+          <w:lang w:eastAsia="en-GB"/>
+        </w:rPr>
+        <w:drawing>
+          <wp:inline distT="0" distB="0" distL="0" distR="0" wp14:anchorId="13F11333" wp14:editId="61CE1484">
+            <wp:extent cx="6918960" cy="2628900"/>
+            <wp:effectExtent l="0" t="0" r="0" b="12700"/>
+            <wp:docPr id="8" name="Picture 8"/>
+            <wp:cNvGraphicFramePr>
+              <a:graphicFrameLocks xmlns:a="http://schemas.openxmlformats.org/drawingml/2006/main" noChangeAspect="1"/>
+            </wp:cNvGraphicFramePr>
+            <a:graphic xmlns:a="http://schemas.openxmlformats.org/drawingml/2006/main">
+              <a:graphicData uri="http://schemas.openxmlformats.org/drawingml/2006/picture">
+                <pic:pic xmlns:pic="http://schemas.openxmlformats.org/drawingml/2006/picture">
+                  <pic:nvPicPr>
+                    <pic:cNvPr id="8" name="AD2_ClassDiagram.jpg"/>
+                    <pic:cNvPicPr/>
+                  </pic:nvPicPr>
+                  <pic:blipFill>
+                    <a:blip r:embed="rId10" cstate="print">
+                      <a:extLst>
+                        <a:ext uri="{28A0092B-C50C-407E-A947-70E740481C1C}">
+                          <a14:useLocalDpi xmlns:a14="http://schemas.microsoft.com/office/drawing/2010/main" val="0"/>
+                        </a:ext>
+                      </a:extLst>
+                    </a:blip>
+                    <a:stretch>
+                      <a:fillRect/>
+                    </a:stretch>
+                  </pic:blipFill>
+                  <pic:spPr>
+                    <a:xfrm>
+                      <a:off x="0" y="0"/>
+                      <a:ext cx="6918960" cy="2628900"/>
+                    </a:xfrm>
+                    <a:prstGeom prst="rect">
+                      <a:avLst/>
+                    </a:prstGeom>
                   </pic:spPr>
                 </pic:pic>
               </a:graphicData>

</xml_diff>

<commit_message>
week 5 almost finished (no constr. layout)
</commit_message>
<xml_diff>
--- a/Krisztian_Der_E17_PDA_Evidence.docx
+++ b/Krisztian_Der_E17_PDA_Evidence.docx
@@ -88,8 +88,6 @@
         </w:rPr>
         <w:t>I.T 5</w:t>
       </w:r>
-      <w:bookmarkStart w:id="0" w:name="_GoBack"/>
-      <w:bookmarkEnd w:id="0"/>
     </w:p>
     <w:p>
       <w:pPr>
@@ -729,6 +727,1424 @@
         </w:drawing>
       </w:r>
     </w:p>
+    <w:p>
+      <w:pPr>
+        <w:tabs>
+          <w:tab w:val="left" w:pos="8980"/>
+        </w:tabs>
+        <w:jc w:val="center"/>
+        <w:rPr>
+          <w:lang w:val="en-US"/>
+        </w:rPr>
+      </w:pPr>
+    </w:p>
+    <w:p>
+      <w:pPr>
+        <w:tabs>
+          <w:tab w:val="left" w:pos="8980"/>
+        </w:tabs>
+        <w:jc w:val="center"/>
+        <w:rPr>
+          <w:lang w:val="en-US"/>
+        </w:rPr>
+      </w:pPr>
+    </w:p>
+    <w:p>
+      <w:pPr>
+        <w:tabs>
+          <w:tab w:val="left" w:pos="8980"/>
+        </w:tabs>
+        <w:jc w:val="center"/>
+        <w:rPr>
+          <w:lang w:val="en-US"/>
+        </w:rPr>
+      </w:pPr>
+    </w:p>
+    <w:p>
+      <w:pPr>
+        <w:tabs>
+          <w:tab w:val="left" w:pos="8980"/>
+        </w:tabs>
+        <w:jc w:val="center"/>
+        <w:rPr>
+          <w:lang w:val="en-US"/>
+        </w:rPr>
+      </w:pPr>
+    </w:p>
+    <w:p>
+      <w:pPr>
+        <w:tabs>
+          <w:tab w:val="left" w:pos="8980"/>
+        </w:tabs>
+        <w:rPr>
+          <w:b/>
+          <w:lang w:val="en-US"/>
+        </w:rPr>
+      </w:pPr>
+      <w:r>
+        <w:rPr>
+          <w:b/>
+          <w:lang w:val="en-US"/>
+        </w:rPr>
+        <w:t>A.D 3</w:t>
+      </w:r>
+    </w:p>
+    <w:p>
+      <w:pPr>
+        <w:tabs>
+          <w:tab w:val="left" w:pos="8980"/>
+        </w:tabs>
+        <w:jc w:val="center"/>
+        <w:rPr>
+          <w:lang w:val="en-US"/>
+        </w:rPr>
+      </w:pPr>
+    </w:p>
+    <w:p>
+      <w:pPr>
+        <w:tabs>
+          <w:tab w:val="left" w:pos="8980"/>
+        </w:tabs>
+        <w:jc w:val="center"/>
+        <w:rPr>
+          <w:lang w:val="en-US"/>
+        </w:rPr>
+      </w:pPr>
+      <w:r>
+        <w:rPr>
+          <w:noProof/>
+          <w:lang w:eastAsia="en-GB"/>
+        </w:rPr>
+        <w:drawing>
+          <wp:inline distT="0" distB="0" distL="0" distR="0" wp14:anchorId="57DD3137" wp14:editId="09E8BB1B">
+            <wp:extent cx="5971032" cy="2706624"/>
+            <wp:effectExtent l="0" t="0" r="0" b="11430"/>
+            <wp:docPr id="26" name="Picture 26"/>
+            <wp:cNvGraphicFramePr>
+              <a:graphicFrameLocks xmlns:a="http://schemas.openxmlformats.org/drawingml/2006/main" noChangeAspect="1"/>
+            </wp:cNvGraphicFramePr>
+            <a:graphic xmlns:a="http://schemas.openxmlformats.org/drawingml/2006/main">
+              <a:graphicData uri="http://schemas.openxmlformats.org/drawingml/2006/picture">
+                <pic:pic xmlns:pic="http://schemas.openxmlformats.org/drawingml/2006/picture">
+                  <pic:nvPicPr>
+                    <pic:cNvPr id="26" name="AD3_ObjectDiagram.jpg"/>
+                    <pic:cNvPicPr/>
+                  </pic:nvPicPr>
+                  <pic:blipFill>
+                    <a:blip r:embed="rId11">
+                      <a:extLst>
+                        <a:ext uri="{28A0092B-C50C-407E-A947-70E740481C1C}">
+                          <a14:useLocalDpi xmlns:a14="http://schemas.microsoft.com/office/drawing/2010/main" val="0"/>
+                        </a:ext>
+                      </a:extLst>
+                    </a:blip>
+                    <a:stretch>
+                      <a:fillRect/>
+                    </a:stretch>
+                  </pic:blipFill>
+                  <pic:spPr>
+                    <a:xfrm>
+                      <a:off x="0" y="0"/>
+                      <a:ext cx="5971032" cy="2706624"/>
+                    </a:xfrm>
+                    <a:prstGeom prst="rect">
+                      <a:avLst/>
+                    </a:prstGeom>
+                  </pic:spPr>
+                </pic:pic>
+              </a:graphicData>
+            </a:graphic>
+          </wp:inline>
+        </w:drawing>
+      </w:r>
+    </w:p>
+    <w:p>
+      <w:pPr>
+        <w:tabs>
+          <w:tab w:val="left" w:pos="8980"/>
+        </w:tabs>
+        <w:rPr>
+          <w:lang w:val="en-US"/>
+        </w:rPr>
+      </w:pPr>
+    </w:p>
+    <w:p>
+      <w:pPr>
+        <w:tabs>
+          <w:tab w:val="left" w:pos="8980"/>
+        </w:tabs>
+        <w:rPr>
+          <w:b/>
+          <w:lang w:val="en-US"/>
+        </w:rPr>
+      </w:pPr>
+      <w:r>
+        <w:rPr>
+          <w:b/>
+          <w:lang w:val="en-US"/>
+        </w:rPr>
+        <w:t>A.D 4</w:t>
+      </w:r>
+    </w:p>
+    <w:p>
+      <w:pPr>
+        <w:tabs>
+          <w:tab w:val="left" w:pos="8980"/>
+        </w:tabs>
+        <w:rPr>
+          <w:lang w:val="en-US"/>
+        </w:rPr>
+      </w:pPr>
+    </w:p>
+    <w:p>
+      <w:pPr>
+        <w:tabs>
+          <w:tab w:val="left" w:pos="8980"/>
+        </w:tabs>
+        <w:jc w:val="center"/>
+        <w:rPr>
+          <w:lang w:val="en-US"/>
+        </w:rPr>
+      </w:pPr>
+      <w:r>
+        <w:rPr>
+          <w:noProof/>
+          <w:lang w:eastAsia="en-GB"/>
+        </w:rPr>
+        <w:drawing>
+          <wp:inline distT="0" distB="0" distL="0" distR="0" wp14:anchorId="55A3E206" wp14:editId="52C09D8E">
+            <wp:extent cx="4781509" cy="5756413"/>
+            <wp:effectExtent l="0" t="0" r="0" b="9525"/>
+            <wp:docPr id="27" name="Picture 27"/>
+            <wp:cNvGraphicFramePr>
+              <a:graphicFrameLocks xmlns:a="http://schemas.openxmlformats.org/drawingml/2006/main" noChangeAspect="1"/>
+            </wp:cNvGraphicFramePr>
+            <a:graphic xmlns:a="http://schemas.openxmlformats.org/drawingml/2006/main">
+              <a:graphicData uri="http://schemas.openxmlformats.org/drawingml/2006/picture">
+                <pic:pic xmlns:pic="http://schemas.openxmlformats.org/drawingml/2006/picture">
+                  <pic:nvPicPr>
+                    <pic:cNvPr id="27" name="AD4_ActivityDiagram.jpg"/>
+                    <pic:cNvPicPr/>
+                  </pic:nvPicPr>
+                  <pic:blipFill>
+                    <a:blip r:embed="rId12" cstate="print">
+                      <a:extLst>
+                        <a:ext uri="{28A0092B-C50C-407E-A947-70E740481C1C}">
+                          <a14:useLocalDpi xmlns:a14="http://schemas.microsoft.com/office/drawing/2010/main" val="0"/>
+                        </a:ext>
+                      </a:extLst>
+                    </a:blip>
+                    <a:stretch>
+                      <a:fillRect/>
+                    </a:stretch>
+                  </pic:blipFill>
+                  <pic:spPr>
+                    <a:xfrm>
+                      <a:off x="0" y="0"/>
+                      <a:ext cx="4819754" cy="5802455"/>
+                    </a:xfrm>
+                    <a:prstGeom prst="rect">
+                      <a:avLst/>
+                    </a:prstGeom>
+                  </pic:spPr>
+                </pic:pic>
+              </a:graphicData>
+            </a:graphic>
+          </wp:inline>
+        </w:drawing>
+      </w:r>
+    </w:p>
+    <w:p>
+      <w:pPr>
+        <w:tabs>
+          <w:tab w:val="left" w:pos="8980"/>
+        </w:tabs>
+        <w:rPr>
+          <w:lang w:val="en-US"/>
+        </w:rPr>
+      </w:pPr>
+    </w:p>
+    <w:p>
+      <w:pPr>
+        <w:tabs>
+          <w:tab w:val="left" w:pos="8980"/>
+        </w:tabs>
+        <w:rPr>
+          <w:b/>
+          <w:lang w:val="en-US"/>
+        </w:rPr>
+      </w:pPr>
+      <w:r>
+        <w:rPr>
+          <w:b/>
+          <w:lang w:val="en-US"/>
+        </w:rPr>
+        <w:t>P 5</w:t>
+      </w:r>
+    </w:p>
+    <w:p>
+      <w:pPr>
+        <w:tabs>
+          <w:tab w:val="left" w:pos="8980"/>
+        </w:tabs>
+        <w:rPr>
+          <w:b/>
+          <w:lang w:val="en-US"/>
+        </w:rPr>
+      </w:pPr>
+    </w:p>
+    <w:p>
+      <w:pPr>
+        <w:tabs>
+          <w:tab w:val="left" w:pos="8980"/>
+        </w:tabs>
+        <w:jc w:val="center"/>
+        <w:rPr>
+          <w:b/>
+          <w:lang w:val="en-US"/>
+        </w:rPr>
+      </w:pPr>
+      <w:r>
+        <w:rPr>
+          <w:b/>
+          <w:noProof/>
+          <w:lang w:eastAsia="en-GB"/>
+        </w:rPr>
+        <w:drawing>
+          <wp:inline distT="0" distB="0" distL="0" distR="0" wp14:anchorId="1ACF55D0" wp14:editId="67F6758A">
+            <wp:extent cx="3621024" cy="2971800"/>
+            <wp:effectExtent l="0" t="0" r="11430" b="0"/>
+            <wp:docPr id="28" name="Picture 28"/>
+            <wp:cNvGraphicFramePr>
+              <a:graphicFrameLocks xmlns:a="http://schemas.openxmlformats.org/drawingml/2006/main" noChangeAspect="1"/>
+            </wp:cNvGraphicFramePr>
+            <a:graphic xmlns:a="http://schemas.openxmlformats.org/drawingml/2006/main">
+              <a:graphicData uri="http://schemas.openxmlformats.org/drawingml/2006/picture">
+                <pic:pic xmlns:pic="http://schemas.openxmlformats.org/drawingml/2006/picture">
+                  <pic:nvPicPr>
+                    <pic:cNvPr id="28" name="P5_Sitemap.jpg"/>
+                    <pic:cNvPicPr/>
+                  </pic:nvPicPr>
+                  <pic:blipFill>
+                    <a:blip r:embed="rId13" cstate="print">
+                      <a:extLst>
+                        <a:ext uri="{28A0092B-C50C-407E-A947-70E740481C1C}">
+                          <a14:useLocalDpi xmlns:a14="http://schemas.microsoft.com/office/drawing/2010/main" val="0"/>
+                        </a:ext>
+                      </a:extLst>
+                    </a:blip>
+                    <a:stretch>
+                      <a:fillRect/>
+                    </a:stretch>
+                  </pic:blipFill>
+                  <pic:spPr>
+                    <a:xfrm>
+                      <a:off x="0" y="0"/>
+                      <a:ext cx="3621024" cy="2971800"/>
+                    </a:xfrm>
+                    <a:prstGeom prst="rect">
+                      <a:avLst/>
+                    </a:prstGeom>
+                  </pic:spPr>
+                </pic:pic>
+              </a:graphicData>
+            </a:graphic>
+          </wp:inline>
+        </w:drawing>
+      </w:r>
+    </w:p>
+    <w:p>
+      <w:pPr>
+        <w:tabs>
+          <w:tab w:val="left" w:pos="8980"/>
+        </w:tabs>
+        <w:jc w:val="center"/>
+        <w:rPr>
+          <w:b/>
+          <w:lang w:val="en-US"/>
+        </w:rPr>
+      </w:pPr>
+    </w:p>
+    <w:p>
+      <w:pPr>
+        <w:tabs>
+          <w:tab w:val="left" w:pos="8980"/>
+        </w:tabs>
+        <w:rPr>
+          <w:b/>
+          <w:lang w:val="en-US"/>
+        </w:rPr>
+      </w:pPr>
+      <w:r>
+        <w:rPr>
+          <w:b/>
+          <w:lang w:val="en-US"/>
+        </w:rPr>
+        <w:t>P 6</w:t>
+      </w:r>
+    </w:p>
+    <w:p>
+      <w:pPr>
+        <w:tabs>
+          <w:tab w:val="left" w:pos="8980"/>
+        </w:tabs>
+        <w:rPr>
+          <w:b/>
+          <w:lang w:val="en-US"/>
+        </w:rPr>
+      </w:pPr>
+    </w:p>
+    <w:p>
+      <w:pPr>
+        <w:tabs>
+          <w:tab w:val="left" w:pos="8980"/>
+        </w:tabs>
+        <w:jc w:val="center"/>
+        <w:rPr>
+          <w:b/>
+          <w:lang w:val="en-US"/>
+        </w:rPr>
+      </w:pPr>
+      <w:r>
+        <w:rPr>
+          <w:b/>
+          <w:noProof/>
+          <w:lang w:eastAsia="en-GB"/>
+        </w:rPr>
+        <w:drawing>
+          <wp:inline distT="0" distB="0" distL="0" distR="0" wp14:anchorId="1FE171F7" wp14:editId="21C6E68A">
+            <wp:extent cx="5971032" cy="5099304"/>
+            <wp:effectExtent l="0" t="0" r="0" b="6350"/>
+            <wp:docPr id="30" name="Picture 30"/>
+            <wp:cNvGraphicFramePr>
+              <a:graphicFrameLocks xmlns:a="http://schemas.openxmlformats.org/drawingml/2006/main" noChangeAspect="1"/>
+            </wp:cNvGraphicFramePr>
+            <a:graphic xmlns:a="http://schemas.openxmlformats.org/drawingml/2006/main">
+              <a:graphicData uri="http://schemas.openxmlformats.org/drawingml/2006/picture">
+                <pic:pic xmlns:pic="http://schemas.openxmlformats.org/drawingml/2006/picture">
+                  <pic:nvPicPr>
+                    <pic:cNvPr id="30" name="P6_Wireframe1.jpg"/>
+                    <pic:cNvPicPr/>
+                  </pic:nvPicPr>
+                  <pic:blipFill>
+                    <a:blip r:embed="rId14" cstate="print">
+                      <a:extLst>
+                        <a:ext uri="{28A0092B-C50C-407E-A947-70E740481C1C}">
+                          <a14:useLocalDpi xmlns:a14="http://schemas.microsoft.com/office/drawing/2010/main" val="0"/>
+                        </a:ext>
+                      </a:extLst>
+                    </a:blip>
+                    <a:stretch>
+                      <a:fillRect/>
+                    </a:stretch>
+                  </pic:blipFill>
+                  <pic:spPr>
+                    <a:xfrm>
+                      <a:off x="0" y="0"/>
+                      <a:ext cx="5971032" cy="5099304"/>
+                    </a:xfrm>
+                    <a:prstGeom prst="rect">
+                      <a:avLst/>
+                    </a:prstGeom>
+                  </pic:spPr>
+                </pic:pic>
+              </a:graphicData>
+            </a:graphic>
+          </wp:inline>
+        </w:drawing>
+      </w:r>
+    </w:p>
+    <w:p>
+      <w:pPr>
+        <w:tabs>
+          <w:tab w:val="left" w:pos="8980"/>
+        </w:tabs>
+        <w:jc w:val="center"/>
+        <w:rPr>
+          <w:b/>
+          <w:lang w:val="en-US"/>
+        </w:rPr>
+      </w:pPr>
+    </w:p>
+    <w:p>
+      <w:pPr>
+        <w:tabs>
+          <w:tab w:val="left" w:pos="8980"/>
+        </w:tabs>
+        <w:jc w:val="center"/>
+        <w:rPr>
+          <w:b/>
+          <w:lang w:val="en-US"/>
+        </w:rPr>
+      </w:pPr>
+    </w:p>
+    <w:p>
+      <w:pPr>
+        <w:tabs>
+          <w:tab w:val="left" w:pos="8980"/>
+        </w:tabs>
+        <w:jc w:val="center"/>
+        <w:rPr>
+          <w:b/>
+          <w:lang w:val="en-US"/>
+        </w:rPr>
+      </w:pPr>
+    </w:p>
+    <w:p>
+      <w:pPr>
+        <w:tabs>
+          <w:tab w:val="left" w:pos="8980"/>
+        </w:tabs>
+        <w:jc w:val="center"/>
+        <w:rPr>
+          <w:b/>
+          <w:lang w:val="en-US"/>
+        </w:rPr>
+      </w:pPr>
+    </w:p>
+    <w:p>
+      <w:pPr>
+        <w:tabs>
+          <w:tab w:val="left" w:pos="8980"/>
+        </w:tabs>
+        <w:jc w:val="center"/>
+        <w:rPr>
+          <w:b/>
+          <w:lang w:val="en-US"/>
+        </w:rPr>
+      </w:pPr>
+      <w:r>
+        <w:rPr>
+          <w:b/>
+          <w:noProof/>
+          <w:lang w:eastAsia="en-GB"/>
+        </w:rPr>
+        <w:drawing>
+          <wp:inline distT="0" distB="0" distL="0" distR="0" wp14:anchorId="4773479B" wp14:editId="118437F5">
+            <wp:extent cx="6918960" cy="4792980"/>
+            <wp:effectExtent l="0" t="0" r="0" b="7620"/>
+            <wp:docPr id="31" name="Picture 31"/>
+            <wp:cNvGraphicFramePr>
+              <a:graphicFrameLocks xmlns:a="http://schemas.openxmlformats.org/drawingml/2006/main" noChangeAspect="1"/>
+            </wp:cNvGraphicFramePr>
+            <a:graphic xmlns:a="http://schemas.openxmlformats.org/drawingml/2006/main">
+              <a:graphicData uri="http://schemas.openxmlformats.org/drawingml/2006/picture">
+                <pic:pic xmlns:pic="http://schemas.openxmlformats.org/drawingml/2006/picture">
+                  <pic:nvPicPr>
+                    <pic:cNvPr id="31" name="P6_Wireframe2.jpg"/>
+                    <pic:cNvPicPr/>
+                  </pic:nvPicPr>
+                  <pic:blipFill>
+                    <a:blip r:embed="rId15" cstate="print">
+                      <a:extLst>
+                        <a:ext uri="{28A0092B-C50C-407E-A947-70E740481C1C}">
+                          <a14:useLocalDpi xmlns:a14="http://schemas.microsoft.com/office/drawing/2010/main" val="0"/>
+                        </a:ext>
+                      </a:extLst>
+                    </a:blip>
+                    <a:stretch>
+                      <a:fillRect/>
+                    </a:stretch>
+                  </pic:blipFill>
+                  <pic:spPr>
+                    <a:xfrm>
+                      <a:off x="0" y="0"/>
+                      <a:ext cx="6918960" cy="4792980"/>
+                    </a:xfrm>
+                    <a:prstGeom prst="rect">
+                      <a:avLst/>
+                    </a:prstGeom>
+                  </pic:spPr>
+                </pic:pic>
+              </a:graphicData>
+            </a:graphic>
+          </wp:inline>
+        </w:drawing>
+      </w:r>
+    </w:p>
+    <w:p>
+      <w:pPr>
+        <w:tabs>
+          <w:tab w:val="left" w:pos="8980"/>
+        </w:tabs>
+        <w:rPr>
+          <w:b/>
+          <w:lang w:val="en-US"/>
+        </w:rPr>
+      </w:pPr>
+    </w:p>
+    <w:p>
+      <w:pPr>
+        <w:tabs>
+          <w:tab w:val="left" w:pos="8980"/>
+        </w:tabs>
+        <w:rPr>
+          <w:b/>
+          <w:lang w:val="en-US"/>
+        </w:rPr>
+      </w:pPr>
+      <w:r>
+        <w:rPr>
+          <w:b/>
+          <w:lang w:val="en-US"/>
+        </w:rPr>
+        <w:t>P</w:t>
+      </w:r>
+      <w:r>
+        <w:rPr>
+          <w:b/>
+          <w:lang w:val="en-US"/>
+        </w:rPr>
+        <w:t xml:space="preserve"> </w:t>
+      </w:r>
+      <w:r>
+        <w:rPr>
+          <w:b/>
+          <w:lang w:val="en-US"/>
+        </w:rPr>
+        <w:t>10</w:t>
+      </w:r>
+    </w:p>
+    <w:p>
+      <w:pPr>
+        <w:tabs>
+          <w:tab w:val="left" w:pos="8980"/>
+        </w:tabs>
+        <w:rPr>
+          <w:b/>
+          <w:lang w:val="en-US"/>
+        </w:rPr>
+      </w:pPr>
+    </w:p>
+    <w:p>
+      <w:pPr>
+        <w:tabs>
+          <w:tab w:val="left" w:pos="8980"/>
+        </w:tabs>
+        <w:jc w:val="center"/>
+        <w:rPr>
+          <w:b/>
+          <w:lang w:val="en-US"/>
+        </w:rPr>
+      </w:pPr>
+      <w:r>
+        <w:rPr>
+          <w:b/>
+          <w:noProof/>
+          <w:lang w:eastAsia="en-GB"/>
+        </w:rPr>
+        <w:drawing>
+          <wp:inline distT="0" distB="0" distL="0" distR="0" wp14:anchorId="7707D0D6" wp14:editId="506D3228">
+            <wp:extent cx="6918960" cy="2568575"/>
+            <wp:effectExtent l="0" t="0" r="0" b="0"/>
+            <wp:docPr id="3" name="Picture 3"/>
+            <wp:cNvGraphicFramePr>
+              <a:graphicFrameLocks xmlns:a="http://schemas.openxmlformats.org/drawingml/2006/main" noChangeAspect="1"/>
+            </wp:cNvGraphicFramePr>
+            <a:graphic xmlns:a="http://schemas.openxmlformats.org/drawingml/2006/main">
+              <a:graphicData uri="http://schemas.openxmlformats.org/drawingml/2006/picture">
+                <pic:pic xmlns:pic="http://schemas.openxmlformats.org/drawingml/2006/picture">
+                  <pic:nvPicPr>
+                    <pic:cNvPr id="3" name="P10.png"/>
+                    <pic:cNvPicPr/>
+                  </pic:nvPicPr>
+                  <pic:blipFill>
+                    <a:blip r:embed="rId16">
+                      <a:extLst>
+                        <a:ext uri="{28A0092B-C50C-407E-A947-70E740481C1C}">
+                          <a14:useLocalDpi xmlns:a14="http://schemas.microsoft.com/office/drawing/2010/main" val="0"/>
+                        </a:ext>
+                      </a:extLst>
+                    </a:blip>
+                    <a:stretch>
+                      <a:fillRect/>
+                    </a:stretch>
+                  </pic:blipFill>
+                  <pic:spPr>
+                    <a:xfrm>
+                      <a:off x="0" y="0"/>
+                      <a:ext cx="6918960" cy="2568575"/>
+                    </a:xfrm>
+                    <a:prstGeom prst="rect">
+                      <a:avLst/>
+                    </a:prstGeom>
+                  </pic:spPr>
+                </pic:pic>
+              </a:graphicData>
+            </a:graphic>
+          </wp:inline>
+        </w:drawing>
+      </w:r>
+    </w:p>
+    <w:p>
+      <w:pPr>
+        <w:tabs>
+          <w:tab w:val="left" w:pos="8980"/>
+        </w:tabs>
+        <w:jc w:val="center"/>
+        <w:rPr>
+          <w:b/>
+          <w:lang w:val="en-US"/>
+        </w:rPr>
+      </w:pPr>
+    </w:p>
+    <w:p>
+      <w:pPr>
+        <w:tabs>
+          <w:tab w:val="left" w:pos="8980"/>
+        </w:tabs>
+        <w:rPr>
+          <w:b/>
+          <w:lang w:val="en-US"/>
+        </w:rPr>
+      </w:pPr>
+    </w:p>
+    <w:p>
+      <w:pPr>
+        <w:tabs>
+          <w:tab w:val="left" w:pos="8980"/>
+        </w:tabs>
+        <w:rPr>
+          <w:b/>
+          <w:lang w:val="en-US"/>
+        </w:rPr>
+      </w:pPr>
+    </w:p>
+    <w:p>
+      <w:pPr>
+        <w:tabs>
+          <w:tab w:val="left" w:pos="8980"/>
+        </w:tabs>
+        <w:rPr>
+          <w:b/>
+          <w:lang w:val="en-US"/>
+        </w:rPr>
+      </w:pPr>
+    </w:p>
+    <w:p>
+      <w:pPr>
+        <w:tabs>
+          <w:tab w:val="left" w:pos="8980"/>
+        </w:tabs>
+        <w:rPr>
+          <w:b/>
+          <w:lang w:val="en-US"/>
+        </w:rPr>
+      </w:pPr>
+    </w:p>
+    <w:p>
+      <w:pPr>
+        <w:tabs>
+          <w:tab w:val="left" w:pos="8980"/>
+        </w:tabs>
+        <w:rPr>
+          <w:b/>
+          <w:lang w:val="en-US"/>
+        </w:rPr>
+      </w:pPr>
+    </w:p>
+    <w:p>
+      <w:pPr>
+        <w:tabs>
+          <w:tab w:val="left" w:pos="8980"/>
+        </w:tabs>
+        <w:rPr>
+          <w:b/>
+          <w:lang w:val="en-US"/>
+        </w:rPr>
+      </w:pPr>
+    </w:p>
+    <w:p>
+      <w:pPr>
+        <w:tabs>
+          <w:tab w:val="left" w:pos="8980"/>
+        </w:tabs>
+        <w:rPr>
+          <w:b/>
+          <w:lang w:val="en-US"/>
+        </w:rPr>
+      </w:pPr>
+    </w:p>
+    <w:p>
+      <w:pPr>
+        <w:tabs>
+          <w:tab w:val="left" w:pos="8980"/>
+        </w:tabs>
+        <w:rPr>
+          <w:b/>
+          <w:lang w:val="en-US"/>
+        </w:rPr>
+      </w:pPr>
+    </w:p>
+    <w:p>
+      <w:pPr>
+        <w:tabs>
+          <w:tab w:val="left" w:pos="8980"/>
+        </w:tabs>
+        <w:rPr>
+          <w:b/>
+          <w:color w:val="FF0000"/>
+          <w:lang w:val="en-US"/>
+        </w:rPr>
+      </w:pPr>
+      <w:r>
+        <w:rPr>
+          <w:b/>
+          <w:lang w:val="en-US"/>
+        </w:rPr>
+        <w:t>P 13</w:t>
+      </w:r>
+    </w:p>
+    <w:p>
+      <w:pPr>
+        <w:tabs>
+          <w:tab w:val="left" w:pos="8980"/>
+        </w:tabs>
+        <w:rPr>
+          <w:b/>
+          <w:lang w:val="en-US"/>
+        </w:rPr>
+      </w:pPr>
+    </w:p>
+    <w:p>
+      <w:pPr>
+        <w:tabs>
+          <w:tab w:val="left" w:pos="8980"/>
+        </w:tabs>
+        <w:jc w:val="center"/>
+        <w:rPr>
+          <w:b/>
+          <w:lang w:val="en-US"/>
+        </w:rPr>
+      </w:pPr>
+      <w:r>
+        <w:rPr>
+          <w:b/>
+          <w:noProof/>
+          <w:lang w:eastAsia="en-GB"/>
+        </w:rPr>
+        <w:drawing>
+          <wp:inline distT="0" distB="0" distL="0" distR="0" wp14:anchorId="7E0CC271" wp14:editId="5AE36760">
+            <wp:extent cx="4813935" cy="5572035"/>
+            <wp:effectExtent l="0" t="0" r="12065" b="0"/>
+            <wp:docPr id="16" name="Picture 16"/>
+            <wp:cNvGraphicFramePr>
+              <a:graphicFrameLocks xmlns:a="http://schemas.openxmlformats.org/drawingml/2006/main" noChangeAspect="1"/>
+            </wp:cNvGraphicFramePr>
+            <a:graphic xmlns:a="http://schemas.openxmlformats.org/drawingml/2006/main">
+              <a:graphicData uri="http://schemas.openxmlformats.org/drawingml/2006/picture">
+                <pic:pic xmlns:pic="http://schemas.openxmlformats.org/drawingml/2006/picture">
+                  <pic:nvPicPr>
+                    <pic:cNvPr id="16" name="P13_1.png"/>
+                    <pic:cNvPicPr/>
+                  </pic:nvPicPr>
+                  <pic:blipFill>
+                    <a:blip r:embed="rId17">
+                      <a:extLst>
+                        <a:ext uri="{28A0092B-C50C-407E-A947-70E740481C1C}">
+                          <a14:useLocalDpi xmlns:a14="http://schemas.microsoft.com/office/drawing/2010/main" val="0"/>
+                        </a:ext>
+                      </a:extLst>
+                    </a:blip>
+                    <a:stretch>
+                      <a:fillRect/>
+                    </a:stretch>
+                  </pic:blipFill>
+                  <pic:spPr>
+                    <a:xfrm>
+                      <a:off x="0" y="0"/>
+                      <a:ext cx="4830438" cy="5591137"/>
+                    </a:xfrm>
+                    <a:prstGeom prst="rect">
+                      <a:avLst/>
+                    </a:prstGeom>
+                  </pic:spPr>
+                </pic:pic>
+              </a:graphicData>
+            </a:graphic>
+          </wp:inline>
+        </w:drawing>
+      </w:r>
+    </w:p>
+    <w:p>
+      <w:pPr>
+        <w:tabs>
+          <w:tab w:val="left" w:pos="8980"/>
+        </w:tabs>
+        <w:rPr>
+          <w:b/>
+          <w:lang w:val="en-US"/>
+        </w:rPr>
+      </w:pPr>
+    </w:p>
+    <w:p>
+      <w:pPr>
+        <w:tabs>
+          <w:tab w:val="left" w:pos="8980"/>
+        </w:tabs>
+        <w:jc w:val="center"/>
+        <w:rPr>
+          <w:b/>
+          <w:lang w:val="en-US"/>
+        </w:rPr>
+      </w:pPr>
+      <w:r>
+        <w:rPr>
+          <w:b/>
+          <w:noProof/>
+          <w:lang w:eastAsia="en-GB"/>
+        </w:rPr>
+        <w:drawing>
+          <wp:inline distT="0" distB="0" distL="0" distR="0" wp14:anchorId="5ECA4AB2" wp14:editId="14E89BC7">
+            <wp:extent cx="3695700" cy="2717800"/>
+            <wp:effectExtent l="0" t="0" r="12700" b="0"/>
+            <wp:docPr id="17" name="Picture 17"/>
+            <wp:cNvGraphicFramePr>
+              <a:graphicFrameLocks xmlns:a="http://schemas.openxmlformats.org/drawingml/2006/main" noChangeAspect="1"/>
+            </wp:cNvGraphicFramePr>
+            <a:graphic xmlns:a="http://schemas.openxmlformats.org/drawingml/2006/main">
+              <a:graphicData uri="http://schemas.openxmlformats.org/drawingml/2006/picture">
+                <pic:pic xmlns:pic="http://schemas.openxmlformats.org/drawingml/2006/picture">
+                  <pic:nvPicPr>
+                    <pic:cNvPr id="17" name="P13_2.png"/>
+                    <pic:cNvPicPr/>
+                  </pic:nvPicPr>
+                  <pic:blipFill>
+                    <a:blip r:embed="rId18">
+                      <a:extLst>
+                        <a:ext uri="{28A0092B-C50C-407E-A947-70E740481C1C}">
+                          <a14:useLocalDpi xmlns:a14="http://schemas.microsoft.com/office/drawing/2010/main" val="0"/>
+                        </a:ext>
+                      </a:extLst>
+                    </a:blip>
+                    <a:stretch>
+                      <a:fillRect/>
+                    </a:stretch>
+                  </pic:blipFill>
+                  <pic:spPr>
+                    <a:xfrm>
+                      <a:off x="0" y="0"/>
+                      <a:ext cx="3695700" cy="2717800"/>
+                    </a:xfrm>
+                    <a:prstGeom prst="rect">
+                      <a:avLst/>
+                    </a:prstGeom>
+                  </pic:spPr>
+                </pic:pic>
+              </a:graphicData>
+            </a:graphic>
+          </wp:inline>
+        </w:drawing>
+      </w:r>
+    </w:p>
+    <w:p>
+      <w:pPr>
+        <w:tabs>
+          <w:tab w:val="left" w:pos="8980"/>
+        </w:tabs>
+        <w:rPr>
+          <w:b/>
+          <w:lang w:val="en-US"/>
+        </w:rPr>
+      </w:pPr>
+    </w:p>
+    <w:p>
+      <w:pPr>
+        <w:tabs>
+          <w:tab w:val="left" w:pos="8980"/>
+        </w:tabs>
+        <w:jc w:val="center"/>
+        <w:rPr>
+          <w:b/>
+          <w:lang w:val="en-US"/>
+        </w:rPr>
+      </w:pPr>
+      <w:r>
+        <w:rPr>
+          <w:b/>
+          <w:noProof/>
+          <w:lang w:eastAsia="en-GB"/>
+        </w:rPr>
+        <w:drawing>
+          <wp:inline distT="0" distB="0" distL="0" distR="0" wp14:anchorId="3BCCFE8E" wp14:editId="17CEDC6D">
+            <wp:extent cx="6464935" cy="570191"/>
+            <wp:effectExtent l="0" t="0" r="0" b="0"/>
+            <wp:docPr id="18" name="Picture 18"/>
+            <wp:cNvGraphicFramePr>
+              <a:graphicFrameLocks xmlns:a="http://schemas.openxmlformats.org/drawingml/2006/main" noChangeAspect="1"/>
+            </wp:cNvGraphicFramePr>
+            <a:graphic xmlns:a="http://schemas.openxmlformats.org/drawingml/2006/main">
+              <a:graphicData uri="http://schemas.openxmlformats.org/drawingml/2006/picture">
+                <pic:pic xmlns:pic="http://schemas.openxmlformats.org/drawingml/2006/picture">
+                  <pic:nvPicPr>
+                    <pic:cNvPr id="18" name="P13_3.png"/>
+                    <pic:cNvPicPr/>
+                  </pic:nvPicPr>
+                  <pic:blipFill>
+                    <a:blip r:embed="rId19" cstate="print">
+                      <a:extLst>
+                        <a:ext uri="{28A0092B-C50C-407E-A947-70E740481C1C}">
+                          <a14:useLocalDpi xmlns:a14="http://schemas.microsoft.com/office/drawing/2010/main" val="0"/>
+                        </a:ext>
+                      </a:extLst>
+                    </a:blip>
+                    <a:stretch>
+                      <a:fillRect/>
+                    </a:stretch>
+                  </pic:blipFill>
+                  <pic:spPr>
+                    <a:xfrm>
+                      <a:off x="0" y="0"/>
+                      <a:ext cx="6539289" cy="576749"/>
+                    </a:xfrm>
+                    <a:prstGeom prst="rect">
+                      <a:avLst/>
+                    </a:prstGeom>
+                  </pic:spPr>
+                </pic:pic>
+              </a:graphicData>
+            </a:graphic>
+          </wp:inline>
+        </w:drawing>
+      </w:r>
+    </w:p>
+    <w:p>
+      <w:pPr>
+        <w:tabs>
+          <w:tab w:val="left" w:pos="8980"/>
+        </w:tabs>
+        <w:rPr>
+          <w:b/>
+          <w:lang w:val="en-US"/>
+        </w:rPr>
+      </w:pPr>
+      <w:r>
+        <w:rPr>
+          <w:b/>
+          <w:lang w:val="en-US"/>
+        </w:rPr>
+        <w:t>P 14</w:t>
+      </w:r>
+    </w:p>
+    <w:p>
+      <w:pPr>
+        <w:tabs>
+          <w:tab w:val="left" w:pos="8980"/>
+        </w:tabs>
+        <w:rPr>
+          <w:b/>
+          <w:lang w:val="en-US"/>
+        </w:rPr>
+      </w:pPr>
+    </w:p>
+    <w:p>
+      <w:pPr>
+        <w:tabs>
+          <w:tab w:val="left" w:pos="8980"/>
+        </w:tabs>
+        <w:jc w:val="center"/>
+        <w:rPr>
+          <w:b/>
+          <w:lang w:val="en-US"/>
+        </w:rPr>
+      </w:pPr>
+      <w:r>
+        <w:rPr>
+          <w:b/>
+          <w:noProof/>
+          <w:lang w:eastAsia="en-GB"/>
+        </w:rPr>
+        <w:drawing>
+          <wp:inline distT="0" distB="0" distL="0" distR="0" wp14:anchorId="2A359250" wp14:editId="1B7684EA">
+            <wp:extent cx="5042535" cy="2906308"/>
+            <wp:effectExtent l="0" t="0" r="0" b="0"/>
+            <wp:docPr id="19" name="Picture 19"/>
+            <wp:cNvGraphicFramePr>
+              <a:graphicFrameLocks xmlns:a="http://schemas.openxmlformats.org/drawingml/2006/main" noChangeAspect="1"/>
+            </wp:cNvGraphicFramePr>
+            <a:graphic xmlns:a="http://schemas.openxmlformats.org/drawingml/2006/main">
+              <a:graphicData uri="http://schemas.openxmlformats.org/drawingml/2006/picture">
+                <pic:pic xmlns:pic="http://schemas.openxmlformats.org/drawingml/2006/picture">
+                  <pic:nvPicPr>
+                    <pic:cNvPr id="19" name="P14_1.png"/>
+                    <pic:cNvPicPr/>
+                  </pic:nvPicPr>
+                  <pic:blipFill>
+                    <a:blip r:embed="rId20" cstate="print">
+                      <a:extLst>
+                        <a:ext uri="{28A0092B-C50C-407E-A947-70E740481C1C}">
+                          <a14:useLocalDpi xmlns:a14="http://schemas.microsoft.com/office/drawing/2010/main" val="0"/>
+                        </a:ext>
+                      </a:extLst>
+                    </a:blip>
+                    <a:stretch>
+                      <a:fillRect/>
+                    </a:stretch>
+                  </pic:blipFill>
+                  <pic:spPr>
+                    <a:xfrm>
+                      <a:off x="0" y="0"/>
+                      <a:ext cx="5071809" cy="2923180"/>
+                    </a:xfrm>
+                    <a:prstGeom prst="rect">
+                      <a:avLst/>
+                    </a:prstGeom>
+                  </pic:spPr>
+                </pic:pic>
+              </a:graphicData>
+            </a:graphic>
+          </wp:inline>
+        </w:drawing>
+      </w:r>
+    </w:p>
+    <w:p>
+      <w:pPr>
+        <w:tabs>
+          <w:tab w:val="left" w:pos="8980"/>
+        </w:tabs>
+        <w:rPr>
+          <w:b/>
+          <w:lang w:val="en-US"/>
+        </w:rPr>
+      </w:pPr>
+    </w:p>
+    <w:p>
+      <w:pPr>
+        <w:tabs>
+          <w:tab w:val="left" w:pos="8980"/>
+        </w:tabs>
+        <w:jc w:val="center"/>
+        <w:rPr>
+          <w:b/>
+          <w:lang w:val="en-US"/>
+        </w:rPr>
+      </w:pPr>
+      <w:r>
+        <w:rPr>
+          <w:b/>
+          <w:noProof/>
+          <w:lang w:eastAsia="en-GB"/>
+        </w:rPr>
+        <w:drawing>
+          <wp:inline distT="0" distB="0" distL="0" distR="0" wp14:anchorId="57816676" wp14:editId="4470A001">
+            <wp:extent cx="4369435" cy="2127372"/>
+            <wp:effectExtent l="0" t="0" r="0" b="6350"/>
+            <wp:docPr id="20" name="Picture 20"/>
+            <wp:cNvGraphicFramePr>
+              <a:graphicFrameLocks xmlns:a="http://schemas.openxmlformats.org/drawingml/2006/main" noChangeAspect="1"/>
+            </wp:cNvGraphicFramePr>
+            <a:graphic xmlns:a="http://schemas.openxmlformats.org/drawingml/2006/main">
+              <a:graphicData uri="http://schemas.openxmlformats.org/drawingml/2006/picture">
+                <pic:pic xmlns:pic="http://schemas.openxmlformats.org/drawingml/2006/picture">
+                  <pic:nvPicPr>
+                    <pic:cNvPr id="20" name="P14_2.png"/>
+                    <pic:cNvPicPr/>
+                  </pic:nvPicPr>
+                  <pic:blipFill>
+                    <a:blip r:embed="rId21" cstate="print">
+                      <a:extLst>
+                        <a:ext uri="{28A0092B-C50C-407E-A947-70E740481C1C}">
+                          <a14:useLocalDpi xmlns:a14="http://schemas.microsoft.com/office/drawing/2010/main" val="0"/>
+                        </a:ext>
+                      </a:extLst>
+                    </a:blip>
+                    <a:stretch>
+                      <a:fillRect/>
+                    </a:stretch>
+                  </pic:blipFill>
+                  <pic:spPr>
+                    <a:xfrm>
+                      <a:off x="0" y="0"/>
+                      <a:ext cx="4406075" cy="2145211"/>
+                    </a:xfrm>
+                    <a:prstGeom prst="rect">
+                      <a:avLst/>
+                    </a:prstGeom>
+                  </pic:spPr>
+                </pic:pic>
+              </a:graphicData>
+            </a:graphic>
+          </wp:inline>
+        </w:drawing>
+      </w:r>
+    </w:p>
+    <w:p>
+      <w:pPr>
+        <w:tabs>
+          <w:tab w:val="left" w:pos="8980"/>
+        </w:tabs>
+        <w:rPr>
+          <w:b/>
+          <w:lang w:val="en-US"/>
+        </w:rPr>
+      </w:pPr>
+    </w:p>
+    <w:p>
+      <w:pPr>
+        <w:tabs>
+          <w:tab w:val="left" w:pos="8980"/>
+        </w:tabs>
+        <w:jc w:val="center"/>
+        <w:rPr>
+          <w:b/>
+          <w:lang w:val="en-US"/>
+        </w:rPr>
+      </w:pPr>
+      <w:r>
+        <w:rPr>
+          <w:b/>
+          <w:noProof/>
+          <w:lang w:eastAsia="en-GB"/>
+        </w:rPr>
+        <w:drawing>
+          <wp:inline distT="0" distB="0" distL="0" distR="0" wp14:anchorId="3C18E612" wp14:editId="66675D49">
+            <wp:extent cx="5698363" cy="3228340"/>
+            <wp:effectExtent l="0" t="0" r="0" b="0"/>
+            <wp:docPr id="21" name="Picture 21"/>
+            <wp:cNvGraphicFramePr>
+              <a:graphicFrameLocks xmlns:a="http://schemas.openxmlformats.org/drawingml/2006/main" noChangeAspect="1"/>
+            </wp:cNvGraphicFramePr>
+            <a:graphic xmlns:a="http://schemas.openxmlformats.org/drawingml/2006/main">
+              <a:graphicData uri="http://schemas.openxmlformats.org/drawingml/2006/picture">
+                <pic:pic xmlns:pic="http://schemas.openxmlformats.org/drawingml/2006/picture">
+                  <pic:nvPicPr>
+                    <pic:cNvPr id="21" name="P14_3.png"/>
+                    <pic:cNvPicPr/>
+                  </pic:nvPicPr>
+                  <pic:blipFill>
+                    <a:blip r:embed="rId22" cstate="print">
+                      <a:extLst>
+                        <a:ext uri="{28A0092B-C50C-407E-A947-70E740481C1C}">
+                          <a14:useLocalDpi xmlns:a14="http://schemas.microsoft.com/office/drawing/2010/main" val="0"/>
+                        </a:ext>
+                      </a:extLst>
+                    </a:blip>
+                    <a:stretch>
+                      <a:fillRect/>
+                    </a:stretch>
+                  </pic:blipFill>
+                  <pic:spPr>
+                    <a:xfrm>
+                      <a:off x="0" y="0"/>
+                      <a:ext cx="5708642" cy="3234163"/>
+                    </a:xfrm>
+                    <a:prstGeom prst="rect">
+                      <a:avLst/>
+                    </a:prstGeom>
+                  </pic:spPr>
+                </pic:pic>
+              </a:graphicData>
+            </a:graphic>
+          </wp:inline>
+        </w:drawing>
+      </w:r>
+    </w:p>
+    <w:p>
+      <w:pPr>
+        <w:tabs>
+          <w:tab w:val="left" w:pos="8980"/>
+        </w:tabs>
+        <w:rPr>
+          <w:b/>
+          <w:lang w:val="en-US"/>
+        </w:rPr>
+      </w:pPr>
+    </w:p>
+    <w:p>
+      <w:pPr>
+        <w:tabs>
+          <w:tab w:val="left" w:pos="8980"/>
+        </w:tabs>
+        <w:rPr>
+          <w:b/>
+          <w:lang w:val="en-US"/>
+        </w:rPr>
+      </w:pPr>
+    </w:p>
+    <w:p>
+      <w:pPr>
+        <w:tabs>
+          <w:tab w:val="left" w:pos="8980"/>
+        </w:tabs>
+        <w:rPr>
+          <w:b/>
+          <w:lang w:val="en-US"/>
+        </w:rPr>
+      </w:pPr>
+    </w:p>
+    <w:p>
+      <w:pPr>
+        <w:tabs>
+          <w:tab w:val="left" w:pos="8980"/>
+        </w:tabs>
+        <w:rPr>
+          <w:b/>
+          <w:lang w:val="en-US"/>
+        </w:rPr>
+      </w:pPr>
+    </w:p>
+    <w:p>
+      <w:pPr>
+        <w:tabs>
+          <w:tab w:val="left" w:pos="8980"/>
+        </w:tabs>
+        <w:rPr>
+          <w:b/>
+          <w:lang w:val="en-US"/>
+        </w:rPr>
+      </w:pPr>
+      <w:bookmarkStart w:id="0" w:name="_GoBack"/>
+      <w:bookmarkEnd w:id="0"/>
+      <w:r>
+        <w:rPr>
+          <w:b/>
+          <w:lang w:val="en-US"/>
+        </w:rPr>
+        <w:t>P 15</w:t>
+      </w:r>
+    </w:p>
+    <w:p>
+      <w:pPr>
+        <w:tabs>
+          <w:tab w:val="left" w:pos="8980"/>
+        </w:tabs>
+        <w:rPr>
+          <w:b/>
+          <w:lang w:val="en-US"/>
+        </w:rPr>
+      </w:pPr>
+    </w:p>
+    <w:p>
+      <w:pPr>
+        <w:tabs>
+          <w:tab w:val="left" w:pos="8980"/>
+        </w:tabs>
+        <w:jc w:val="center"/>
+        <w:rPr>
+          <w:b/>
+          <w:lang w:val="en-US"/>
+        </w:rPr>
+      </w:pPr>
+      <w:r>
+        <w:rPr>
+          <w:b/>
+          <w:noProof/>
+          <w:lang w:eastAsia="en-GB"/>
+        </w:rPr>
+        <w:drawing>
+          <wp:inline distT="0" distB="0" distL="0" distR="0" wp14:anchorId="324B9210" wp14:editId="61CB7902">
+            <wp:extent cx="6160135" cy="2461001"/>
+            <wp:effectExtent l="0" t="0" r="0" b="3175"/>
+            <wp:docPr id="24" name="Picture 24"/>
+            <wp:cNvGraphicFramePr>
+              <a:graphicFrameLocks xmlns:a="http://schemas.openxmlformats.org/drawingml/2006/main" noChangeAspect="1"/>
+            </wp:cNvGraphicFramePr>
+            <a:graphic xmlns:a="http://schemas.openxmlformats.org/drawingml/2006/main">
+              <a:graphicData uri="http://schemas.openxmlformats.org/drawingml/2006/picture">
+                <pic:pic xmlns:pic="http://schemas.openxmlformats.org/drawingml/2006/picture">
+                  <pic:nvPicPr>
+                    <pic:cNvPr id="24" name="P15_1.png"/>
+                    <pic:cNvPicPr/>
+                  </pic:nvPicPr>
+                  <pic:blipFill>
+                    <a:blip r:embed="rId23" cstate="print">
+                      <a:extLst>
+                        <a:ext uri="{28A0092B-C50C-407E-A947-70E740481C1C}">
+                          <a14:useLocalDpi xmlns:a14="http://schemas.microsoft.com/office/drawing/2010/main" val="0"/>
+                        </a:ext>
+                      </a:extLst>
+                    </a:blip>
+                    <a:stretch>
+                      <a:fillRect/>
+                    </a:stretch>
+                  </pic:blipFill>
+                  <pic:spPr>
+                    <a:xfrm>
+                      <a:off x="0" y="0"/>
+                      <a:ext cx="6174217" cy="2466627"/>
+                    </a:xfrm>
+                    <a:prstGeom prst="rect">
+                      <a:avLst/>
+                    </a:prstGeom>
+                  </pic:spPr>
+                </pic:pic>
+              </a:graphicData>
+            </a:graphic>
+          </wp:inline>
+        </w:drawing>
+      </w:r>
+    </w:p>
+    <w:p>
+      <w:pPr>
+        <w:tabs>
+          <w:tab w:val="left" w:pos="8980"/>
+        </w:tabs>
+        <w:rPr>
+          <w:b/>
+          <w:lang w:val="en-US"/>
+        </w:rPr>
+      </w:pPr>
+    </w:p>
+    <w:p>
+      <w:pPr>
+        <w:tabs>
+          <w:tab w:val="left" w:pos="8980"/>
+        </w:tabs>
+        <w:jc w:val="center"/>
+        <w:rPr>
+          <w:b/>
+          <w:lang w:val="en-US"/>
+        </w:rPr>
+      </w:pPr>
+      <w:r>
+        <w:rPr>
+          <w:b/>
+          <w:noProof/>
+          <w:lang w:eastAsia="en-GB"/>
+        </w:rPr>
+        <w:drawing>
+          <wp:inline distT="0" distB="0" distL="0" distR="0" wp14:anchorId="468877DE" wp14:editId="3E6C3207">
+            <wp:extent cx="6160135" cy="3090244"/>
+            <wp:effectExtent l="0" t="0" r="0" b="8890"/>
+            <wp:docPr id="25" name="Picture 25"/>
+            <wp:cNvGraphicFramePr>
+              <a:graphicFrameLocks xmlns:a="http://schemas.openxmlformats.org/drawingml/2006/main" noChangeAspect="1"/>
+            </wp:cNvGraphicFramePr>
+            <a:graphic xmlns:a="http://schemas.openxmlformats.org/drawingml/2006/main">
+              <a:graphicData uri="http://schemas.openxmlformats.org/drawingml/2006/picture">
+                <pic:pic xmlns:pic="http://schemas.openxmlformats.org/drawingml/2006/picture">
+                  <pic:nvPicPr>
+                    <pic:cNvPr id="25" name="P15_2.png"/>
+                    <pic:cNvPicPr/>
+                  </pic:nvPicPr>
+                  <pic:blipFill>
+                    <a:blip r:embed="rId24" cstate="print">
+                      <a:extLst>
+                        <a:ext uri="{28A0092B-C50C-407E-A947-70E740481C1C}">
+                          <a14:useLocalDpi xmlns:a14="http://schemas.microsoft.com/office/drawing/2010/main" val="0"/>
+                        </a:ext>
+                      </a:extLst>
+                    </a:blip>
+                    <a:stretch>
+                      <a:fillRect/>
+                    </a:stretch>
+                  </pic:blipFill>
+                  <pic:spPr>
+                    <a:xfrm>
+                      <a:off x="0" y="0"/>
+                      <a:ext cx="6172956" cy="3096676"/>
+                    </a:xfrm>
+                    <a:prstGeom prst="rect">
+                      <a:avLst/>
+                    </a:prstGeom>
+                  </pic:spPr>
+                </pic:pic>
+              </a:graphicData>
+            </a:graphic>
+          </wp:inline>
+        </w:drawing>
+      </w:r>
+    </w:p>
     <w:sectPr>
       <w:pgSz w:w="11900" w:h="16840"/>
       <w:pgMar w:top="720" w:right="720" w:bottom="720" w:left="284" w:header="709" w:footer="709" w:gutter="0"/>
@@ -742,6 +2158,184 @@
 <file path=word/numbering.xml><?xml version="1.0" encoding="utf-8"?>
 <w:numbering xmlns:wpc="http://schemas.microsoft.com/office/word/2010/wordprocessingCanvas" xmlns:mo="http://schemas.microsoft.com/office/mac/office/2008/main" xmlns:mc="http://schemas.openxmlformats.org/markup-compatibility/2006" xmlns:mv="urn:schemas-microsoft-com:mac:vml" xmlns:o="urn:schemas-microsoft-com:office:office" xmlns:r="http://schemas.openxmlformats.org/officeDocument/2006/relationships" xmlns:m="http://schemas.openxmlformats.org/officeDocument/2006/math" xmlns:v="urn:schemas-microsoft-com:vml" xmlns:wp14="http://schemas.microsoft.com/office/word/2010/wordprocessingDrawing" xmlns:wp="http://schemas.openxmlformats.org/drawingml/2006/wordprocessingDrawing" xmlns:w10="urn:schemas-microsoft-com:office:word" xmlns:w="http://schemas.openxmlformats.org/wordprocessingml/2006/main" xmlns:w14="http://schemas.microsoft.com/office/word/2010/wordml" xmlns:w15="http://schemas.microsoft.com/office/word/2012/wordml" xmlns:wpg="http://schemas.microsoft.com/office/word/2010/wordprocessingGroup" xmlns:wpi="http://schemas.microsoft.com/office/word/2010/wordprocessingInk" xmlns:wne="http://schemas.microsoft.com/office/word/2006/wordml" xmlns:wps="http://schemas.microsoft.com/office/word/2010/wordprocessingShape" mc:Ignorable="w14 w15 wp14">
   <w:abstractNum w:abstractNumId="0">
+    <w:nsid w:val="09635576"/>
+    <w:multiLevelType w:val="hybridMultilevel"/>
+    <w:tmpl w:val="A6C8DC08"/>
+    <w:lvl w:ilvl="0" w:tplc="08090015">
+      <w:start w:val="1"/>
+      <w:numFmt w:val="upperLetter"/>
+      <w:lvlText w:val="%1."/>
+      <w:lvlJc w:val="left"/>
+      <w:pPr>
+        <w:ind w:left="720" w:hanging="360"/>
+      </w:pPr>
+      <w:rPr>
+        <w:rFonts w:hint="default"/>
+      </w:rPr>
+    </w:lvl>
+    <w:lvl w:ilvl="1" w:tplc="08090019" w:tentative="1">
+      <w:start w:val="1"/>
+      <w:numFmt w:val="lowerLetter"/>
+      <w:lvlText w:val="%2."/>
+      <w:lvlJc w:val="left"/>
+      <w:pPr>
+        <w:ind w:left="1440" w:hanging="360"/>
+      </w:pPr>
+    </w:lvl>
+    <w:lvl w:ilvl="2" w:tplc="0809001B" w:tentative="1">
+      <w:start w:val="1"/>
+      <w:numFmt w:val="lowerRoman"/>
+      <w:lvlText w:val="%3."/>
+      <w:lvlJc w:val="right"/>
+      <w:pPr>
+        <w:ind w:left="2160" w:hanging="180"/>
+      </w:pPr>
+    </w:lvl>
+    <w:lvl w:ilvl="3" w:tplc="0809000F" w:tentative="1">
+      <w:start w:val="1"/>
+      <w:numFmt w:val="decimal"/>
+      <w:lvlText w:val="%4."/>
+      <w:lvlJc w:val="left"/>
+      <w:pPr>
+        <w:ind w:left="2880" w:hanging="360"/>
+      </w:pPr>
+    </w:lvl>
+    <w:lvl w:ilvl="4" w:tplc="08090019" w:tentative="1">
+      <w:start w:val="1"/>
+      <w:numFmt w:val="lowerLetter"/>
+      <w:lvlText w:val="%5."/>
+      <w:lvlJc w:val="left"/>
+      <w:pPr>
+        <w:ind w:left="3600" w:hanging="360"/>
+      </w:pPr>
+    </w:lvl>
+    <w:lvl w:ilvl="5" w:tplc="0809001B" w:tentative="1">
+      <w:start w:val="1"/>
+      <w:numFmt w:val="lowerRoman"/>
+      <w:lvlText w:val="%6."/>
+      <w:lvlJc w:val="right"/>
+      <w:pPr>
+        <w:ind w:left="4320" w:hanging="180"/>
+      </w:pPr>
+    </w:lvl>
+    <w:lvl w:ilvl="6" w:tplc="0809000F" w:tentative="1">
+      <w:start w:val="1"/>
+      <w:numFmt w:val="decimal"/>
+      <w:lvlText w:val="%7."/>
+      <w:lvlJc w:val="left"/>
+      <w:pPr>
+        <w:ind w:left="5040" w:hanging="360"/>
+      </w:pPr>
+    </w:lvl>
+    <w:lvl w:ilvl="7" w:tplc="08090019" w:tentative="1">
+      <w:start w:val="1"/>
+      <w:numFmt w:val="lowerLetter"/>
+      <w:lvlText w:val="%8."/>
+      <w:lvlJc w:val="left"/>
+      <w:pPr>
+        <w:ind w:left="5760" w:hanging="360"/>
+      </w:pPr>
+    </w:lvl>
+    <w:lvl w:ilvl="8" w:tplc="0809001B" w:tentative="1">
+      <w:start w:val="1"/>
+      <w:numFmt w:val="lowerRoman"/>
+      <w:lvlText w:val="%9."/>
+      <w:lvlJc w:val="right"/>
+      <w:pPr>
+        <w:ind w:left="6480" w:hanging="180"/>
+      </w:pPr>
+    </w:lvl>
+  </w:abstractNum>
+  <w:abstractNum w:abstractNumId="1">
+    <w:nsid w:val="2910187C"/>
+    <w:multiLevelType w:val="hybridMultilevel"/>
+    <w:tmpl w:val="87AC53D4"/>
+    <w:lvl w:ilvl="0" w:tplc="08090015">
+      <w:start w:val="1"/>
+      <w:numFmt w:val="upperLetter"/>
+      <w:lvlText w:val="%1."/>
+      <w:lvlJc w:val="left"/>
+      <w:pPr>
+        <w:ind w:left="720" w:hanging="360"/>
+      </w:pPr>
+      <w:rPr>
+        <w:rFonts w:hint="default"/>
+      </w:rPr>
+    </w:lvl>
+    <w:lvl w:ilvl="1" w:tplc="08090019" w:tentative="1">
+      <w:start w:val="1"/>
+      <w:numFmt w:val="lowerLetter"/>
+      <w:lvlText w:val="%2."/>
+      <w:lvlJc w:val="left"/>
+      <w:pPr>
+        <w:ind w:left="1440" w:hanging="360"/>
+      </w:pPr>
+    </w:lvl>
+    <w:lvl w:ilvl="2" w:tplc="0809001B" w:tentative="1">
+      <w:start w:val="1"/>
+      <w:numFmt w:val="lowerRoman"/>
+      <w:lvlText w:val="%3."/>
+      <w:lvlJc w:val="right"/>
+      <w:pPr>
+        <w:ind w:left="2160" w:hanging="180"/>
+      </w:pPr>
+    </w:lvl>
+    <w:lvl w:ilvl="3" w:tplc="0809000F" w:tentative="1">
+      <w:start w:val="1"/>
+      <w:numFmt w:val="decimal"/>
+      <w:lvlText w:val="%4."/>
+      <w:lvlJc w:val="left"/>
+      <w:pPr>
+        <w:ind w:left="2880" w:hanging="360"/>
+      </w:pPr>
+    </w:lvl>
+    <w:lvl w:ilvl="4" w:tplc="08090019" w:tentative="1">
+      <w:start w:val="1"/>
+      <w:numFmt w:val="lowerLetter"/>
+      <w:lvlText w:val="%5."/>
+      <w:lvlJc w:val="left"/>
+      <w:pPr>
+        <w:ind w:left="3600" w:hanging="360"/>
+      </w:pPr>
+    </w:lvl>
+    <w:lvl w:ilvl="5" w:tplc="0809001B" w:tentative="1">
+      <w:start w:val="1"/>
+      <w:numFmt w:val="lowerRoman"/>
+      <w:lvlText w:val="%6."/>
+      <w:lvlJc w:val="right"/>
+      <w:pPr>
+        <w:ind w:left="4320" w:hanging="180"/>
+      </w:pPr>
+    </w:lvl>
+    <w:lvl w:ilvl="6" w:tplc="0809000F" w:tentative="1">
+      <w:start w:val="1"/>
+      <w:numFmt w:val="decimal"/>
+      <w:lvlText w:val="%7."/>
+      <w:lvlJc w:val="left"/>
+      <w:pPr>
+        <w:ind w:left="5040" w:hanging="360"/>
+      </w:pPr>
+    </w:lvl>
+    <w:lvl w:ilvl="7" w:tplc="08090019" w:tentative="1">
+      <w:start w:val="1"/>
+      <w:numFmt w:val="lowerLetter"/>
+      <w:lvlText w:val="%8."/>
+      <w:lvlJc w:val="left"/>
+      <w:pPr>
+        <w:ind w:left="5760" w:hanging="360"/>
+      </w:pPr>
+    </w:lvl>
+    <w:lvl w:ilvl="8" w:tplc="0809001B" w:tentative="1">
+      <w:start w:val="1"/>
+      <w:numFmt w:val="lowerRoman"/>
+      <w:lvlText w:val="%9."/>
+      <w:lvlJc w:val="right"/>
+      <w:pPr>
+        <w:ind w:left="6480" w:hanging="180"/>
+      </w:pPr>
+    </w:lvl>
+  </w:abstractNum>
+  <w:abstractNum w:abstractNumId="2">
     <w:nsid w:val="4EAB2ABA"/>
     <w:multiLevelType w:val="hybridMultilevel"/>
     <w:tmpl w:val="8848957A"/>
@@ -830,7 +2424,7 @@
       </w:pPr>
     </w:lvl>
   </w:abstractNum>
-  <w:abstractNum w:abstractNumId="1">
+  <w:abstractNum w:abstractNumId="3">
     <w:nsid w:val="5E3E3263"/>
     <w:multiLevelType w:val="hybridMultilevel"/>
     <w:tmpl w:val="91945760"/>
@@ -920,10 +2514,16 @@
     </w:lvl>
   </w:abstractNum>
   <w:num w:numId="1">
-    <w:abstractNumId w:val="1"/>
+    <w:abstractNumId w:val="3"/>
   </w:num>
   <w:num w:numId="2">
+    <w:abstractNumId w:val="2"/>
+  </w:num>
+  <w:num w:numId="3">
     <w:abstractNumId w:val="0"/>
+  </w:num>
+  <w:num w:numId="4">
+    <w:abstractNumId w:val="1"/>
   </w:num>
 </w:numbering>
 </file>

</xml_diff>

<commit_message>
ignore.unnecessary(separated to three modules)
</commit_message>
<xml_diff>
--- a/Krisztian_Der_E17_PDA_Evidence.docx
+++ b/Krisztian_Der_E17_PDA_Evidence.docx
@@ -578,6 +578,19 @@
           <w:tab w:val="left" w:pos="8980"/>
         </w:tabs>
         <w:rPr>
+          <w:b/>
+          <w:lang w:val="en-US"/>
+        </w:rPr>
+      </w:pPr>
+      <w:bookmarkStart w:id="0" w:name="_GoBack"/>
+      <w:bookmarkEnd w:id="0"/>
+    </w:p>
+    <w:p>
+      <w:pPr>
+        <w:tabs>
+          <w:tab w:val="left" w:pos="8980"/>
+        </w:tabs>
+        <w:rPr>
           <w:lang w:val="en-US"/>
         </w:rPr>
       </w:pPr>
@@ -1993,8 +2006,6 @@
           <w:lang w:val="en-US"/>
         </w:rPr>
       </w:pPr>
-      <w:bookmarkStart w:id="0" w:name="_GoBack"/>
-      <w:bookmarkEnd w:id="0"/>
       <w:r>
         <w:rPr>
           <w:b/>

</xml_diff>